<commit_message>
Electonics lab 7 report
</commit_message>
<xml_diff>
--- a/4 term/Electronics/lab7/Петраков РК6-46Б.docx
+++ b/4 term/Electronics/lab7/Петраков РК6-46Б.docx
@@ -453,14 +453,44 @@
           <w:sz w:val="28"/>
         </w:rPr>
         <w:lastRenderedPageBreak/>
-        <w:t xml:space="preserve">Цель работы: </w:t>
-      </w:r>
-      <w:r>
-        <w:rPr>
-          <w:sz w:val="28"/>
-          <w:szCs w:val="28"/>
-        </w:rPr>
-        <w:t>Получить навыки в использовании базовых возможностей программы Microcap и знания при исследовании и настройке усилительных и ключевых устройств на биполярных и полевых транзисторах.</w:t>
+        <w:t>Цель работы</w:t>
+      </w:r>
+      <w:r>
+        <w:rPr>
+          <w:rFonts w:ascii="Calibri" w:eastAsia="Calibri" w:hAnsi="Calibri" w:cs="Calibri"/>
+          <w:sz w:val="28"/>
+        </w:rPr>
+        <w:t xml:space="preserve">: </w:t>
+      </w:r>
+      <w:r>
+        <w:rPr>
+          <w:sz w:val="28"/>
+          <w:szCs w:val="28"/>
+        </w:rPr>
+        <w:t>получить</w:t>
+      </w:r>
+      <w:r>
+        <w:rPr>
+          <w:sz w:val="28"/>
+          <w:szCs w:val="28"/>
+        </w:rPr>
+        <w:t xml:space="preserve"> навыки в использовании базовых возможностей программы </w:t>
+      </w:r>
+      <w:proofErr w:type="spellStart"/>
+      <w:r>
+        <w:rPr>
+          <w:sz w:val="28"/>
+          <w:szCs w:val="28"/>
+        </w:rPr>
+        <w:t>Microcap</w:t>
+      </w:r>
+      <w:proofErr w:type="spellEnd"/>
+      <w:r>
+        <w:rPr>
+          <w:sz w:val="28"/>
+          <w:szCs w:val="28"/>
+        </w:rPr>
+        <w:t xml:space="preserve"> и знания при исследовании и настройке усилительных и ключевых устройств на биполярных и полевых транзисторах.</w:t>
       </w:r>
     </w:p>
     <w:p>
@@ -743,13 +773,13 @@
       <w:r>
         <w:rPr>
           <w:rFonts w:ascii="Calibri" w:eastAsia="Calibri" w:hAnsi="Calibri" w:cs="Calibri"/>
-          <w:sz w:val="28"/>
-          <w:szCs w:val="28"/>
-        </w:rPr>
-        <w:lastRenderedPageBreak/>
+          <w:noProof/>
+          <w:sz w:val="28"/>
+          <w:szCs w:val="28"/>
+        </w:rPr>
         <w:drawing>
-          <wp:inline distT="0" distB="0" distL="0" distR="0" wp14:anchorId="247FA75C" wp14:editId="01364793">
-            <wp:extent cx="5940425" cy="3060065"/>
+          <wp:inline distT="0" distB="0" distL="0" distR="0" wp14:anchorId="247FA75C" wp14:editId="6A4760DE">
+            <wp:extent cx="5756745" cy="2965446"/>
             <wp:effectExtent l="0" t="0" r="0" b="0"/>
             <wp:docPr id="1" name="Рисунок 1"/>
             <wp:cNvGraphicFramePr>
@@ -771,7 +801,7 @@
                   <pic:spPr>
                     <a:xfrm>
                       <a:off x="0" y="0"/>
-                      <a:ext cx="5940425" cy="3060065"/>
+                      <a:ext cx="5783230" cy="2979089"/>
                     </a:xfrm>
                     <a:prstGeom prst="rect">
                       <a:avLst/>
@@ -830,27 +860,19 @@
           <w:rFonts w:ascii="Calibri" w:eastAsia="Calibri" w:hAnsi="Calibri" w:cs="Calibri"/>
           <w:sz w:val="28"/>
           <w:szCs w:val="28"/>
-          <w:lang w:val="en-US"/>
-        </w:rPr>
-      </w:pPr>
-    </w:p>
-    <w:p>
-      <w:pPr>
-        <w:rPr>
-          <w:rFonts w:ascii="Calibri" w:eastAsia="Calibri" w:hAnsi="Calibri" w:cs="Calibri"/>
-          <w:sz w:val="28"/>
-          <w:szCs w:val="28"/>
-        </w:rPr>
-      </w:pPr>
-      <w:r>
-        <w:rPr>
-          <w:rFonts w:ascii="Calibri" w:eastAsia="Calibri" w:hAnsi="Calibri" w:cs="Calibri"/>
-          <w:sz w:val="28"/>
-          <w:szCs w:val="28"/>
-        </w:rPr>
+        </w:rPr>
+      </w:pPr>
+      <w:r>
+        <w:rPr>
+          <w:rFonts w:ascii="Calibri" w:eastAsia="Calibri" w:hAnsi="Calibri" w:cs="Calibri"/>
+          <w:noProof/>
+          <w:sz w:val="28"/>
+          <w:szCs w:val="28"/>
+        </w:rPr>
+        <w:lastRenderedPageBreak/>
         <w:drawing>
-          <wp:inline distT="0" distB="0" distL="0" distR="0" wp14:anchorId="1DD7ACD9" wp14:editId="6BFACFBE">
-            <wp:extent cx="5940425" cy="2615565"/>
+          <wp:inline distT="0" distB="0" distL="0" distR="0" wp14:anchorId="1DD7ACD9" wp14:editId="1404560B">
+            <wp:extent cx="6302542" cy="2775005"/>
             <wp:effectExtent l="0" t="0" r="0" b="0"/>
             <wp:docPr id="12" name="Рисунок 12"/>
             <wp:cNvGraphicFramePr>
@@ -872,7 +894,7 @@
                   <pic:spPr>
                     <a:xfrm>
                       <a:off x="0" y="0"/>
-                      <a:ext cx="5940425" cy="2615565"/>
+                      <a:ext cx="6313573" cy="2779862"/>
                     </a:xfrm>
                     <a:prstGeom prst="rect">
                       <a:avLst/>
@@ -902,7 +924,6 @@
           <w:szCs w:val="28"/>
           <w:lang w:val="en-US"/>
         </w:rPr>
-        <w:lastRenderedPageBreak/>
         <w:t>U</w:t>
       </w:r>
       <w:r>
@@ -914,14 +935,45 @@
         </w:rPr>
         <w:t xml:space="preserve"> </w:t>
       </w:r>
-      <w:r>
-        <w:rPr>
-          <w:rFonts w:ascii="Calibri" w:eastAsia="Calibri" w:hAnsi="Calibri" w:cs="Calibri"/>
-          <w:b/>
-          <w:sz w:val="28"/>
-          <w:szCs w:val="28"/>
-        </w:rPr>
-        <w:t xml:space="preserve">зат зап = </w:t>
+      <w:proofErr w:type="spellStart"/>
+      <w:r>
+        <w:rPr>
+          <w:rFonts w:ascii="Calibri" w:eastAsia="Calibri" w:hAnsi="Calibri" w:cs="Calibri"/>
+          <w:b/>
+          <w:sz w:val="28"/>
+          <w:szCs w:val="28"/>
+        </w:rPr>
+        <w:t>зат</w:t>
+      </w:r>
+      <w:proofErr w:type="spellEnd"/>
+      <w:r>
+        <w:rPr>
+          <w:rFonts w:ascii="Calibri" w:eastAsia="Calibri" w:hAnsi="Calibri" w:cs="Calibri"/>
+          <w:b/>
+          <w:sz w:val="28"/>
+          <w:szCs w:val="28"/>
+        </w:rPr>
+        <w:t xml:space="preserve"> </w:t>
+      </w:r>
+      <w:proofErr w:type="spellStart"/>
+      <w:r>
+        <w:rPr>
+          <w:rFonts w:ascii="Calibri" w:eastAsia="Calibri" w:hAnsi="Calibri" w:cs="Calibri"/>
+          <w:b/>
+          <w:sz w:val="28"/>
+          <w:szCs w:val="28"/>
+        </w:rPr>
+        <w:t>зап</w:t>
+      </w:r>
+      <w:proofErr w:type="spellEnd"/>
+      <w:r>
+        <w:rPr>
+          <w:rFonts w:ascii="Calibri" w:eastAsia="Calibri" w:hAnsi="Calibri" w:cs="Calibri"/>
+          <w:b/>
+          <w:sz w:val="28"/>
+          <w:szCs w:val="28"/>
+        </w:rPr>
+        <w:t xml:space="preserve"> = </w:t>
       </w:r>
       <w:r>
         <w:rPr>
@@ -932,6 +984,7 @@
         </w:rPr>
         <w:t>240</w:t>
       </w:r>
+      <w:proofErr w:type="spellStart"/>
       <w:r>
         <w:rPr>
           <w:rFonts w:ascii="Calibri" w:eastAsia="Calibri" w:hAnsi="Calibri" w:cs="Calibri"/>
@@ -942,6 +995,7 @@
         </w:rPr>
         <w:t>mB</w:t>
       </w:r>
+      <w:proofErr w:type="spellEnd"/>
     </w:p>
     <w:p>
       <w:pPr>
@@ -971,14 +1025,45 @@
         </w:rPr>
         <w:t xml:space="preserve"> </w:t>
       </w:r>
-      <w:r>
-        <w:rPr>
-          <w:rFonts w:ascii="Calibri" w:eastAsia="Calibri" w:hAnsi="Calibri" w:cs="Calibri"/>
-          <w:b/>
-          <w:sz w:val="28"/>
-          <w:szCs w:val="28"/>
-        </w:rPr>
-        <w:t xml:space="preserve">ст нач = </w:t>
+      <w:proofErr w:type="spellStart"/>
+      <w:r>
+        <w:rPr>
+          <w:rFonts w:ascii="Calibri" w:eastAsia="Calibri" w:hAnsi="Calibri" w:cs="Calibri"/>
+          <w:b/>
+          <w:sz w:val="28"/>
+          <w:szCs w:val="28"/>
+        </w:rPr>
+        <w:t>ст</w:t>
+      </w:r>
+      <w:proofErr w:type="spellEnd"/>
+      <w:r>
+        <w:rPr>
+          <w:rFonts w:ascii="Calibri" w:eastAsia="Calibri" w:hAnsi="Calibri" w:cs="Calibri"/>
+          <w:b/>
+          <w:sz w:val="28"/>
+          <w:szCs w:val="28"/>
+        </w:rPr>
+        <w:t xml:space="preserve"> </w:t>
+      </w:r>
+      <w:proofErr w:type="spellStart"/>
+      <w:r>
+        <w:rPr>
+          <w:rFonts w:ascii="Calibri" w:eastAsia="Calibri" w:hAnsi="Calibri" w:cs="Calibri"/>
+          <w:b/>
+          <w:sz w:val="28"/>
+          <w:szCs w:val="28"/>
+        </w:rPr>
+        <w:t>нач</w:t>
+      </w:r>
+      <w:proofErr w:type="spellEnd"/>
+      <w:r>
+        <w:rPr>
+          <w:rFonts w:ascii="Calibri" w:eastAsia="Calibri" w:hAnsi="Calibri" w:cs="Calibri"/>
+          <w:b/>
+          <w:sz w:val="28"/>
+          <w:szCs w:val="28"/>
+        </w:rPr>
+        <w:t xml:space="preserve"> = </w:t>
       </w:r>
       <w:r>
         <w:rPr>
@@ -989,6 +1074,7 @@
         </w:rPr>
         <w:t>16.520</w:t>
       </w:r>
+      <w:proofErr w:type="spellStart"/>
       <w:r>
         <w:rPr>
           <w:rFonts w:ascii="Calibri" w:eastAsia="Calibri" w:hAnsi="Calibri" w:cs="Calibri"/>
@@ -999,28 +1085,30 @@
         </w:rPr>
         <w:t>uA</w:t>
       </w:r>
-    </w:p>
-    <w:p>
-      <w:pPr>
-        <w:rPr>
-          <w:rFonts w:ascii="Calibri" w:eastAsia="Calibri" w:hAnsi="Calibri" w:cs="Calibri"/>
-          <w:b/>
-          <w:sz w:val="28"/>
-          <w:szCs w:val="28"/>
-          <w:lang w:val="en-US"/>
-        </w:rPr>
-      </w:pPr>
-      <w:r>
-        <w:rPr>
-          <w:rFonts w:ascii="Calibri" w:eastAsia="Calibri" w:hAnsi="Calibri" w:cs="Calibri"/>
-          <w:b/>
+      <w:proofErr w:type="spellEnd"/>
+    </w:p>
+    <w:p>
+      <w:pPr>
+        <w:rPr>
+          <w:rFonts w:ascii="Calibri" w:eastAsia="Calibri" w:hAnsi="Calibri" w:cs="Calibri"/>
+          <w:b/>
+          <w:sz w:val="28"/>
+          <w:szCs w:val="28"/>
+          <w:lang w:val="en-US"/>
+        </w:rPr>
+      </w:pPr>
+      <w:r>
+        <w:rPr>
+          <w:rFonts w:ascii="Calibri" w:eastAsia="Calibri" w:hAnsi="Calibri" w:cs="Calibri"/>
+          <w:b/>
+          <w:noProof/>
           <w:sz w:val="28"/>
           <w:szCs w:val="28"/>
           <w:lang w:val="en-US"/>
         </w:rPr>
         <w:drawing>
-          <wp:inline distT="0" distB="0" distL="0" distR="0" wp14:anchorId="7586F4C6" wp14:editId="08594ECC">
-            <wp:extent cx="5940425" cy="2620010"/>
+          <wp:inline distT="0" distB="0" distL="0" distR="0" wp14:anchorId="7586F4C6" wp14:editId="5F115898">
+            <wp:extent cx="6363962" cy="2806810"/>
             <wp:effectExtent l="0" t="0" r="0" b="0"/>
             <wp:docPr id="11" name="Рисунок 11"/>
             <wp:cNvGraphicFramePr>
@@ -1042,7 +1130,7 @@
                   <pic:spPr>
                     <a:xfrm>
                       <a:off x="0" y="0"/>
-                      <a:ext cx="5940425" cy="2620010"/>
+                      <a:ext cx="6373827" cy="2811161"/>
                     </a:xfrm>
                     <a:prstGeom prst="rect">
                       <a:avLst/>
@@ -1073,7 +1161,18 @@
           <w:szCs w:val="28"/>
           <w:lang w:val="en-US"/>
         </w:rPr>
-        <w:t xml:space="preserve">S= ( </w:t>
+        <w:t xml:space="preserve">S= </w:t>
+      </w:r>
+      <w:proofErr w:type="gramStart"/>
+      <w:r>
+        <w:rPr>
+          <w:rFonts w:ascii="Calibri" w:eastAsia="Calibri" w:hAnsi="Calibri" w:cs="Calibri"/>
+          <w:b/>
+          <w:sz w:val="28"/>
+          <w:szCs w:val="28"/>
+          <w:lang w:val="en-US"/>
+        </w:rPr>
+        <w:t xml:space="preserve">( </w:t>
       </w:r>
       <w:r>
         <w:rPr>
@@ -1085,6 +1184,7 @@
         </w:rPr>
         <w:t>1.613m</w:t>
       </w:r>
+      <w:proofErr w:type="gramEnd"/>
       <w:r>
         <w:rPr>
           <w:rFonts w:ascii="Calibri" w:eastAsia="Calibri" w:hAnsi="Calibri" w:cs="Calibri"/>
@@ -1194,8 +1294,20 @@
           <w:szCs w:val="28"/>
           <w:lang w:val="en-US"/>
         </w:rPr>
-        <w:t xml:space="preserve"> =  2</w:t>
-      </w:r>
+        <w:t xml:space="preserve"> </w:t>
+      </w:r>
+      <w:proofErr w:type="gramStart"/>
+      <w:r>
+        <w:rPr>
+          <w:rFonts w:ascii="Calibri" w:eastAsia="Calibri" w:hAnsi="Calibri" w:cs="Calibri"/>
+          <w:b/>
+          <w:sz w:val="28"/>
+          <w:szCs w:val="28"/>
+          <w:lang w:val="en-US"/>
+        </w:rPr>
+        <w:t>=  2</w:t>
+      </w:r>
+      <w:proofErr w:type="gramEnd"/>
       <w:r>
         <w:rPr>
           <w:rFonts w:ascii="Calibri" w:eastAsia="Calibri" w:hAnsi="Calibri" w:cs="Calibri"/>
@@ -1236,6 +1348,7 @@
         </w:rPr>
         <w:t xml:space="preserve"> </w:t>
       </w:r>
+      <w:proofErr w:type="spellStart"/>
       <w:r>
         <w:rPr>
           <w:rFonts w:ascii="Calibri" w:eastAsia="Calibri" w:hAnsi="Calibri" w:cs="Calibri"/>
@@ -1245,6 +1358,7 @@
         </w:rPr>
         <w:t>ст</w:t>
       </w:r>
+      <w:proofErr w:type="spellEnd"/>
       <w:r>
         <w:rPr>
           <w:rFonts w:ascii="Calibri" w:eastAsia="Calibri" w:hAnsi="Calibri" w:cs="Calibri"/>
@@ -1255,6 +1369,7 @@
         </w:rPr>
         <w:t xml:space="preserve"> </w:t>
       </w:r>
+      <w:proofErr w:type="spellStart"/>
       <w:r>
         <w:rPr>
           <w:rFonts w:ascii="Calibri" w:eastAsia="Calibri" w:hAnsi="Calibri" w:cs="Calibri"/>
@@ -1264,6 +1379,7 @@
         </w:rPr>
         <w:t>нач</w:t>
       </w:r>
+      <w:proofErr w:type="spellEnd"/>
       <w:r>
         <w:rPr>
           <w:rFonts w:ascii="Calibri" w:eastAsia="Calibri" w:hAnsi="Calibri" w:cs="Calibri"/>
@@ -1294,6 +1410,7 @@
         </w:rPr>
         <w:t xml:space="preserve"> </w:t>
       </w:r>
+      <w:proofErr w:type="spellStart"/>
       <w:r>
         <w:rPr>
           <w:rFonts w:ascii="Calibri" w:eastAsia="Calibri" w:hAnsi="Calibri" w:cs="Calibri"/>
@@ -1303,6 +1420,7 @@
         </w:rPr>
         <w:t>зат</w:t>
       </w:r>
+      <w:proofErr w:type="spellEnd"/>
       <w:r>
         <w:rPr>
           <w:rFonts w:ascii="Calibri" w:eastAsia="Calibri" w:hAnsi="Calibri" w:cs="Calibri"/>
@@ -1313,6 +1431,7 @@
         </w:rPr>
         <w:t xml:space="preserve"> </w:t>
       </w:r>
+      <w:proofErr w:type="spellStart"/>
       <w:r>
         <w:rPr>
           <w:rFonts w:ascii="Calibri" w:eastAsia="Calibri" w:hAnsi="Calibri" w:cs="Calibri"/>
@@ -1322,6 +1441,7 @@
         </w:rPr>
         <w:t>зап</w:t>
       </w:r>
+      <w:proofErr w:type="spellEnd"/>
       <w:r>
         <w:rPr>
           <w:rFonts w:ascii="Calibri" w:eastAsia="Calibri" w:hAnsi="Calibri" w:cs="Calibri"/>
@@ -1501,7 +1621,6 @@
           <w:rFonts w:ascii="Calibri" w:eastAsia="Calibri" w:hAnsi="Calibri" w:cs="Calibri"/>
           <w:sz w:val="28"/>
           <w:szCs w:val="28"/>
-          <w:lang w:val="en-US"/>
         </w:rPr>
         <w:t>&gt;</w:t>
       </w:r>
@@ -1577,12 +1696,14 @@
         <w:rPr>
           <w:rFonts w:ascii="Calibri" w:eastAsia="Calibri" w:hAnsi="Calibri" w:cs="Calibri"/>
           <w:b/>
-          <w:sz w:val="28"/>
-          <w:szCs w:val="28"/>
-        </w:rPr>
+          <w:noProof/>
+          <w:sz w:val="28"/>
+          <w:szCs w:val="28"/>
+        </w:rPr>
+        <w:lastRenderedPageBreak/>
         <w:drawing>
-          <wp:inline distT="0" distB="0" distL="0" distR="0" wp14:anchorId="6DE5EBD6" wp14:editId="4B15011F">
-            <wp:extent cx="5940425" cy="3482975"/>
+          <wp:inline distT="0" distB="0" distL="0" distR="0" wp14:anchorId="6DE5EBD6" wp14:editId="508705AE">
+            <wp:extent cx="4007458" cy="2349643"/>
             <wp:effectExtent l="0" t="0" r="0" b="0"/>
             <wp:docPr id="18" name="Рисунок 18"/>
             <wp:cNvGraphicFramePr>
@@ -1604,7 +1725,7 @@
                   <pic:spPr>
                     <a:xfrm>
                       <a:off x="0" y="0"/>
-                      <a:ext cx="5940425" cy="3482975"/>
+                      <a:ext cx="4020192" cy="2357109"/>
                     </a:xfrm>
                     <a:prstGeom prst="rect">
                       <a:avLst/>
@@ -1630,7 +1751,6 @@
         <w:rPr>
           <w:noProof/>
         </w:rPr>
-        <w:lastRenderedPageBreak/>
         <w:drawing>
           <wp:inline distT="0" distB="0" distL="0" distR="0" wp14:anchorId="4C9749CD" wp14:editId="6C42B89B">
             <wp:extent cx="5940425" cy="2982595"/>
@@ -1682,13 +1802,14 @@
         <w:rPr>
           <w:rFonts w:ascii="Calibri" w:eastAsia="Calibri" w:hAnsi="Calibri" w:cs="Calibri"/>
           <w:b/>
+          <w:noProof/>
           <w:sz w:val="28"/>
           <w:szCs w:val="28"/>
           <w:lang w:val="en-US"/>
         </w:rPr>
         <w:drawing>
-          <wp:inline distT="0" distB="0" distL="0" distR="0" wp14:anchorId="3FD9BDA3" wp14:editId="376E54D5">
-            <wp:extent cx="5940425" cy="2623185"/>
+          <wp:inline distT="0" distB="0" distL="0" distR="0" wp14:anchorId="3FD9BDA3" wp14:editId="509D5372">
+            <wp:extent cx="6230215" cy="2751151"/>
             <wp:effectExtent l="0" t="0" r="0" b="0"/>
             <wp:docPr id="23" name="Рисунок 23"/>
             <wp:cNvGraphicFramePr>
@@ -1710,7 +1831,7 @@
                   <pic:spPr>
                     <a:xfrm>
                       <a:off x="0" y="0"/>
-                      <a:ext cx="5940425" cy="2623185"/>
+                      <a:ext cx="6248150" cy="2759071"/>
                     </a:xfrm>
                     <a:prstGeom prst="rect">
                       <a:avLst/>
@@ -1751,14 +1872,45 @@
         </w:rPr>
         <w:t xml:space="preserve"> </w:t>
       </w:r>
-      <w:r>
-        <w:rPr>
-          <w:rFonts w:ascii="Calibri" w:eastAsia="Calibri" w:hAnsi="Calibri" w:cs="Calibri"/>
-          <w:b/>
-          <w:sz w:val="28"/>
-          <w:szCs w:val="28"/>
-        </w:rPr>
-        <w:t xml:space="preserve">зат откр = </w:t>
+      <w:proofErr w:type="spellStart"/>
+      <w:r>
+        <w:rPr>
+          <w:rFonts w:ascii="Calibri" w:eastAsia="Calibri" w:hAnsi="Calibri" w:cs="Calibri"/>
+          <w:b/>
+          <w:sz w:val="28"/>
+          <w:szCs w:val="28"/>
+        </w:rPr>
+        <w:t>зат</w:t>
+      </w:r>
+      <w:proofErr w:type="spellEnd"/>
+      <w:r>
+        <w:rPr>
+          <w:rFonts w:ascii="Calibri" w:eastAsia="Calibri" w:hAnsi="Calibri" w:cs="Calibri"/>
+          <w:b/>
+          <w:sz w:val="28"/>
+          <w:szCs w:val="28"/>
+        </w:rPr>
+        <w:t xml:space="preserve"> </w:t>
+      </w:r>
+      <w:proofErr w:type="spellStart"/>
+      <w:r>
+        <w:rPr>
+          <w:rFonts w:ascii="Calibri" w:eastAsia="Calibri" w:hAnsi="Calibri" w:cs="Calibri"/>
+          <w:b/>
+          <w:sz w:val="28"/>
+          <w:szCs w:val="28"/>
+        </w:rPr>
+        <w:t>откр</w:t>
+      </w:r>
+      <w:proofErr w:type="spellEnd"/>
+      <w:r>
+        <w:rPr>
+          <w:rFonts w:ascii="Calibri" w:eastAsia="Calibri" w:hAnsi="Calibri" w:cs="Calibri"/>
+          <w:b/>
+          <w:sz w:val="28"/>
+          <w:szCs w:val="28"/>
+        </w:rPr>
+        <w:t xml:space="preserve"> = </w:t>
       </w:r>
       <w:r>
         <w:rPr>
@@ -1800,6 +1952,7 @@
           <w:sz w:val="28"/>
           <w:szCs w:val="28"/>
         </w:rPr>
+        <w:lastRenderedPageBreak/>
         <w:t xml:space="preserve">В режиме DC определить выходные характеристики полевого транзистора </w:t>
       </w:r>
       <w:r>
@@ -1859,10 +2012,9 @@
         <w:rPr>
           <w:noProof/>
         </w:rPr>
-        <w:lastRenderedPageBreak/>
         <w:drawing>
-          <wp:inline distT="0" distB="0" distL="0" distR="0" wp14:anchorId="2151382B" wp14:editId="2FB8934D">
-            <wp:extent cx="5940425" cy="2982595"/>
+          <wp:inline distT="0" distB="0" distL="0" distR="0" wp14:anchorId="2151382B" wp14:editId="2D821DA3">
+            <wp:extent cx="4877668" cy="2449002"/>
             <wp:effectExtent l="0" t="0" r="0" b="0"/>
             <wp:docPr id="30" name="Рисунок 30"/>
             <wp:cNvGraphicFramePr>
@@ -1884,7 +2036,7 @@
                   <pic:spPr>
                     <a:xfrm>
                       <a:off x="0" y="0"/>
-                      <a:ext cx="5940425" cy="2982595"/>
+                      <a:ext cx="4922784" cy="2471654"/>
                     </a:xfrm>
                     <a:prstGeom prst="rect">
                       <a:avLst/>
@@ -1910,6 +2062,7 @@
         <w:rPr>
           <w:rFonts w:ascii="Calibri" w:eastAsia="Calibri" w:hAnsi="Calibri" w:cs="Calibri"/>
           <w:b/>
+          <w:noProof/>
           <w:sz w:val="28"/>
           <w:szCs w:val="28"/>
         </w:rPr>
@@ -2038,10 +2191,9 @@
         <w:rPr>
           <w:noProof/>
         </w:rPr>
-        <w:lastRenderedPageBreak/>
         <w:drawing>
-          <wp:inline distT="0" distB="0" distL="0" distR="0" wp14:anchorId="48E02317" wp14:editId="4CC7A214">
-            <wp:extent cx="5940425" cy="2982595"/>
+          <wp:inline distT="0" distB="0" distL="0" distR="0" wp14:anchorId="48E02317" wp14:editId="7F951515">
+            <wp:extent cx="5120640" cy="2570995"/>
             <wp:effectExtent l="0" t="0" r="0" b="0"/>
             <wp:docPr id="32" name="Рисунок 32"/>
             <wp:cNvGraphicFramePr>
@@ -2063,7 +2215,7 @@
                   <pic:spPr>
                     <a:xfrm>
                       <a:off x="0" y="0"/>
-                      <a:ext cx="5940425" cy="2982595"/>
+                      <a:ext cx="5201890" cy="2611789"/>
                     </a:xfrm>
                     <a:prstGeom prst="rect">
                       <a:avLst/>
@@ -2087,9 +2239,11 @@
       <w:r>
         <w:rPr>
           <w:rFonts w:ascii="Calibri" w:eastAsia="Calibri" w:hAnsi="Calibri" w:cs="Calibri"/>
-          <w:sz w:val="28"/>
-          <w:szCs w:val="28"/>
-        </w:rPr>
+          <w:noProof/>
+          <w:sz w:val="28"/>
+          <w:szCs w:val="28"/>
+        </w:rPr>
+        <w:lastRenderedPageBreak/>
         <w:drawing>
           <wp:inline distT="0" distB="0" distL="0" distR="0" wp14:anchorId="70B8AA0B" wp14:editId="5DBD6691">
             <wp:extent cx="5940425" cy="2645410"/>
@@ -2233,8 +2387,18 @@
           <w:sz w:val="28"/>
           <w:szCs w:val="28"/>
         </w:rPr>
-        <w:t>им истоком и цепью автосмещения</w:t>
-      </w:r>
+        <w:t xml:space="preserve">им истоком и цепью </w:t>
+      </w:r>
+      <w:proofErr w:type="spellStart"/>
+      <w:r>
+        <w:rPr>
+          <w:rFonts w:ascii="Calibri" w:eastAsia="Calibri" w:hAnsi="Calibri" w:cs="Calibri"/>
+          <w:sz w:val="28"/>
+          <w:szCs w:val="28"/>
+        </w:rPr>
+        <w:t>автосмещения</w:t>
+      </w:r>
+      <w:proofErr w:type="spellEnd"/>
       <w:r>
         <w:rPr>
           <w:rFonts w:ascii="Calibri" w:eastAsia="Calibri" w:hAnsi="Calibri" w:cs="Calibri"/>
@@ -2279,13 +2443,13 @@
       <w:r>
         <w:rPr>
           <w:rFonts w:ascii="Calibri" w:eastAsia="Calibri" w:hAnsi="Calibri" w:cs="Calibri"/>
-          <w:sz w:val="28"/>
-          <w:szCs w:val="28"/>
-        </w:rPr>
-        <w:lastRenderedPageBreak/>
+          <w:noProof/>
+          <w:sz w:val="28"/>
+          <w:szCs w:val="28"/>
+        </w:rPr>
         <w:drawing>
-          <wp:inline distT="0" distB="0" distL="0" distR="0" wp14:anchorId="7C9DD1D7" wp14:editId="14846422">
-            <wp:extent cx="5940425" cy="3278505"/>
+          <wp:inline distT="0" distB="0" distL="0" distR="0" wp14:anchorId="7C9DD1D7" wp14:editId="7AC4029A">
+            <wp:extent cx="4635611" cy="2558381"/>
             <wp:effectExtent l="0" t="0" r="0" b="0"/>
             <wp:docPr id="35" name="Рисунок 35"/>
             <wp:cNvGraphicFramePr>
@@ -2307,7 +2471,7 @@
                   <pic:spPr>
                     <a:xfrm>
                       <a:off x="0" y="0"/>
-                      <a:ext cx="5940425" cy="3278505"/>
+                      <a:ext cx="4666680" cy="2575528"/>
                     </a:xfrm>
                     <a:prstGeom prst="rect">
                       <a:avLst/>
@@ -2381,10 +2545,12 @@
       <w:r>
         <w:rPr>
           <w:rFonts w:ascii="Calibri" w:eastAsia="Calibri" w:hAnsi="Calibri" w:cs="Calibri"/>
-          <w:sz w:val="28"/>
-          <w:szCs w:val="28"/>
-          <w:lang w:val="en-US"/>
-        </w:rPr>
+          <w:noProof/>
+          <w:sz w:val="28"/>
+          <w:szCs w:val="28"/>
+          <w:lang w:val="en-US"/>
+        </w:rPr>
+        <w:lastRenderedPageBreak/>
         <w:drawing>
           <wp:inline distT="0" distB="0" distL="0" distR="0" wp14:anchorId="0D598086" wp14:editId="3652458F">
             <wp:extent cx="5940425" cy="2612390"/>
@@ -2452,7 +2618,6 @@
           <w:rFonts w:ascii="Calibri" w:eastAsia="Calibri" w:hAnsi="Calibri" w:cs="Calibri"/>
           <w:sz w:val="28"/>
           <w:szCs w:val="28"/>
-          <w:lang w:val="en-US"/>
         </w:rPr>
         <w:t>7.622</w:t>
       </w:r>
@@ -2469,7 +2634,6 @@
           <w:rFonts w:ascii="Calibri" w:eastAsia="Calibri" w:hAnsi="Calibri" w:cs="Calibri"/>
           <w:sz w:val="28"/>
           <w:szCs w:val="28"/>
-          <w:lang w:val="en-US"/>
         </w:rPr>
         <w:t>7.663</w:t>
       </w:r>
@@ -2524,7 +2688,6 @@
           <w:sz w:val="44"/>
           <w:u w:val="single"/>
         </w:rPr>
-        <w:lastRenderedPageBreak/>
         <w:t xml:space="preserve">Часть </w:t>
       </w:r>
       <w:r>
@@ -2539,16 +2702,6 @@
     </w:p>
     <w:p>
       <w:pPr>
-        <w:jc w:val="center"/>
-        <w:rPr>
-          <w:rFonts w:ascii="Calibri" w:eastAsia="Calibri" w:hAnsi="Calibri" w:cs="Calibri"/>
-          <w:sz w:val="28"/>
-          <w:szCs w:val="28"/>
-        </w:rPr>
-      </w:pPr>
-    </w:p>
-    <w:p>
-      <w:pPr>
         <w:rPr>
           <w:rFonts w:ascii="Calibri" w:eastAsia="Calibri" w:hAnsi="Calibri" w:cs="Calibri"/>
           <w:sz w:val="28"/>
@@ -2751,7 +2904,25 @@
           <w:sz w:val="28"/>
           <w:szCs w:val="28"/>
         </w:rPr>
-        <w:t>В режиме Transient определить выходной сигнал.</w:t>
+        <w:t xml:space="preserve">В режиме </w:t>
+      </w:r>
+      <w:proofErr w:type="spellStart"/>
+      <w:r>
+        <w:rPr>
+          <w:rFonts w:ascii="Calibri" w:eastAsia="Calibri" w:hAnsi="Calibri" w:cs="Calibri"/>
+          <w:sz w:val="28"/>
+          <w:szCs w:val="28"/>
+        </w:rPr>
+        <w:t>Transient</w:t>
+      </w:r>
+      <w:proofErr w:type="spellEnd"/>
+      <w:r>
+        <w:rPr>
+          <w:rFonts w:ascii="Calibri" w:eastAsia="Calibri" w:hAnsi="Calibri" w:cs="Calibri"/>
+          <w:sz w:val="28"/>
+          <w:szCs w:val="28"/>
+        </w:rPr>
+        <w:t xml:space="preserve"> определить выходной сигнал.</w:t>
       </w:r>
     </w:p>
     <w:p>
@@ -2770,9 +2941,9 @@
           <w:szCs w:val="28"/>
         </w:rPr>
         <w:drawing>
-          <wp:inline distT="0" distB="0" distL="0" distR="0" wp14:anchorId="75843D9B" wp14:editId="6D3C514D">
-            <wp:extent cx="5677535" cy="3030220"/>
-            <wp:effectExtent l="19050" t="0" r="0" b="0"/>
+          <wp:inline distT="0" distB="0" distL="0" distR="0" wp14:anchorId="75843D9B" wp14:editId="3BADB507">
+            <wp:extent cx="4341413" cy="2317103"/>
+            <wp:effectExtent l="0" t="0" r="0" b="0"/>
             <wp:docPr id="2" name="Рисунок 1"/>
             <wp:cNvGraphicFramePr>
               <a:graphicFrameLocks xmlns:a="http://schemas.openxmlformats.org/drawingml/2006/main" noChangeAspect="1"/>
@@ -2796,7 +2967,7 @@
                   <pic:spPr bwMode="auto">
                     <a:xfrm>
                       <a:off x="0" y="0"/>
-                      <a:ext cx="5677535" cy="3030220"/>
+                      <a:ext cx="4377382" cy="2336300"/>
                     </a:xfrm>
                     <a:prstGeom prst="rect">
                       <a:avLst/>
@@ -2877,6 +3048,7 @@
       <w:r>
         <w:rPr>
           <w:rFonts w:ascii="Calibri" w:eastAsia="Calibri" w:hAnsi="Calibri" w:cs="Calibri"/>
+          <w:noProof/>
           <w:sz w:val="28"/>
           <w:szCs w:val="28"/>
         </w:rPr>
@@ -2982,13 +3154,23 @@
         </w:rPr>
         <w:t xml:space="preserve">тарной пары, рассчитав задержку </w:t>
       </w:r>
-      <w:r>
-        <w:rPr>
-          <w:rFonts w:ascii="Calibri" w:eastAsia="Calibri" w:hAnsi="Calibri" w:cs="Calibri"/>
-          <w:sz w:val="28"/>
-          <w:szCs w:val="28"/>
-        </w:rPr>
-        <w:t>Tзад = (t10+t01)/2, где t10 - задержка перехода из 1 в 0; t</w:t>
+      <w:proofErr w:type="spellStart"/>
+      <w:r>
+        <w:rPr>
+          <w:rFonts w:ascii="Calibri" w:eastAsia="Calibri" w:hAnsi="Calibri" w:cs="Calibri"/>
+          <w:sz w:val="28"/>
+          <w:szCs w:val="28"/>
+        </w:rPr>
+        <w:t>Tзад</w:t>
+      </w:r>
+      <w:proofErr w:type="spellEnd"/>
+      <w:r>
+        <w:rPr>
+          <w:rFonts w:ascii="Calibri" w:eastAsia="Calibri" w:hAnsi="Calibri" w:cs="Calibri"/>
+          <w:sz w:val="28"/>
+          <w:szCs w:val="28"/>
+        </w:rPr>
+        <w:t xml:space="preserve"> = (t10+t01)/2, где t10 - задержка перехода из 1 в 0; t</w:t>
       </w:r>
       <w:r>
         <w:rPr>
@@ -3044,14 +3226,15 @@
       <w:r>
         <w:rPr>
           <w:rFonts w:ascii="Calibri" w:eastAsia="Calibri" w:hAnsi="Calibri" w:cs="Calibri"/>
+          <w:noProof/>
           <w:sz w:val="28"/>
           <w:szCs w:val="28"/>
           <w:lang w:val="en-US"/>
         </w:rPr>
         <w:lastRenderedPageBreak/>
         <w:drawing>
-          <wp:inline distT="0" distB="0" distL="0" distR="0" wp14:anchorId="176C0D21" wp14:editId="63EC4020">
-            <wp:extent cx="5940425" cy="3713480"/>
+          <wp:inline distT="0" distB="0" distL="0" distR="0" wp14:anchorId="176C0D21" wp14:editId="0B27686D">
+            <wp:extent cx="3281666" cy="2051436"/>
             <wp:effectExtent l="0" t="0" r="0" b="0"/>
             <wp:docPr id="42" name="Рисунок 42"/>
             <wp:cNvGraphicFramePr>
@@ -3073,7 +3256,7 @@
                   <pic:spPr>
                     <a:xfrm>
                       <a:off x="0" y="0"/>
-                      <a:ext cx="5940425" cy="3713480"/>
+                      <a:ext cx="3340289" cy="2088082"/>
                     </a:xfrm>
                     <a:prstGeom prst="rect">
                       <a:avLst/>
@@ -3098,6 +3281,7 @@
       <w:r>
         <w:rPr>
           <w:rFonts w:ascii="Calibri" w:eastAsia="Calibri" w:hAnsi="Calibri" w:cs="Calibri"/>
+          <w:noProof/>
           <w:sz w:val="28"/>
           <w:szCs w:val="28"/>
           <w:lang w:val="en-US"/>
@@ -3169,7 +3353,6 @@
           <w:rFonts w:ascii="Calibri" w:eastAsia="Calibri" w:hAnsi="Calibri" w:cs="Calibri"/>
           <w:sz w:val="28"/>
           <w:szCs w:val="28"/>
-          <w:lang w:val="en-US"/>
         </w:rPr>
         <w:t>3</w:t>
       </w:r>
@@ -3213,7 +3396,6 @@
           <w:rFonts w:ascii="Calibri" w:eastAsia="Calibri" w:hAnsi="Calibri" w:cs="Calibri"/>
           <w:sz w:val="28"/>
           <w:szCs w:val="28"/>
-          <w:lang w:val="en-US"/>
         </w:rPr>
         <w:t>4</w:t>
       </w:r>
@@ -3235,22 +3417,21 @@
           <w:szCs w:val="28"/>
         </w:rPr>
       </w:pPr>
-    </w:p>
-    <w:p>
-      <w:pPr>
-        <w:rPr>
-          <w:rFonts w:ascii="Calibri" w:eastAsia="Calibri" w:hAnsi="Calibri" w:cs="Calibri"/>
-          <w:sz w:val="28"/>
-          <w:szCs w:val="28"/>
-        </w:rPr>
-      </w:pPr>
-      <w:r>
-        <w:rPr>
-          <w:rFonts w:ascii="Calibri" w:eastAsia="Calibri" w:hAnsi="Calibri" w:cs="Calibri"/>
-          <w:sz w:val="28"/>
-          <w:szCs w:val="28"/>
-        </w:rPr>
-        <w:t xml:space="preserve">получить передаточную характеристику </w:t>
+      <w:r>
+        <w:rPr>
+          <w:rFonts w:ascii="Calibri" w:eastAsia="Calibri" w:hAnsi="Calibri" w:cs="Calibri"/>
+          <w:sz w:val="28"/>
+          <w:szCs w:val="28"/>
+        </w:rPr>
+        <w:t>П</w:t>
+      </w:r>
+      <w:r>
+        <w:rPr>
+          <w:rFonts w:ascii="Calibri" w:eastAsia="Calibri" w:hAnsi="Calibri" w:cs="Calibri"/>
+          <w:sz w:val="28"/>
+          <w:szCs w:val="28"/>
+        </w:rPr>
+        <w:t xml:space="preserve">олучить передаточную характеристику </w:t>
       </w:r>
       <w:r>
         <w:rPr>
@@ -3280,13 +3461,13 @@
       <w:r>
         <w:rPr>
           <w:rFonts w:ascii="Calibri" w:eastAsia="Calibri" w:hAnsi="Calibri" w:cs="Calibri"/>
-          <w:sz w:val="28"/>
-          <w:szCs w:val="28"/>
-        </w:rPr>
-        <w:lastRenderedPageBreak/>
+          <w:noProof/>
+          <w:sz w:val="28"/>
+          <w:szCs w:val="28"/>
+        </w:rPr>
         <w:drawing>
-          <wp:inline distT="0" distB="0" distL="0" distR="0" wp14:anchorId="738017B7" wp14:editId="3DCAFD53">
-            <wp:extent cx="5940425" cy="3712210"/>
+          <wp:inline distT="0" distB="0" distL="0" distR="0" wp14:anchorId="738017B7" wp14:editId="5D3E4880">
+            <wp:extent cx="3737113" cy="2335346"/>
             <wp:effectExtent l="0" t="0" r="0" b="0"/>
             <wp:docPr id="45" name="Рисунок 45"/>
             <wp:cNvGraphicFramePr>
@@ -3308,7 +3489,7 @@
                   <pic:spPr>
                     <a:xfrm>
                       <a:off x="0" y="0"/>
-                      <a:ext cx="5940425" cy="3712210"/>
+                      <a:ext cx="3749925" cy="2343353"/>
                     </a:xfrm>
                     <a:prstGeom prst="rect">
                       <a:avLst/>
@@ -3333,6 +3514,7 @@
         <w:rPr>
           <w:noProof/>
         </w:rPr>
+        <w:lastRenderedPageBreak/>
         <w:drawing>
           <wp:inline distT="0" distB="0" distL="0" distR="0" wp14:anchorId="50284B51" wp14:editId="6647EA6D">
             <wp:extent cx="5940425" cy="3354705"/>
@@ -3382,11 +3564,11 @@
       <w:r>
         <w:rPr>
           <w:rFonts w:ascii="Calibri" w:eastAsia="Calibri" w:hAnsi="Calibri" w:cs="Calibri"/>
-          <w:sz w:val="28"/>
-          <w:szCs w:val="28"/>
-          <w:lang w:val="en-US"/>
-        </w:rPr>
-        <w:lastRenderedPageBreak/>
+          <w:noProof/>
+          <w:sz w:val="28"/>
+          <w:szCs w:val="28"/>
+          <w:lang w:val="en-US"/>
+        </w:rPr>
         <w:drawing>
           <wp:inline distT="0" distB="0" distL="0" distR="0" wp14:anchorId="41C20C4E" wp14:editId="5EDFD669">
             <wp:extent cx="5940425" cy="2632710"/>
@@ -3440,7 +3622,7 @@
           <w:sz w:val="28"/>
           <w:szCs w:val="28"/>
         </w:rPr>
-        <w:t xml:space="preserve">Вывод: </w:t>
+        <w:t>Вывод</w:t>
       </w:r>
       <w:r>
         <w:rPr>
@@ -3449,7 +3631,43 @@
           <w:sz w:val="28"/>
           <w:szCs w:val="28"/>
         </w:rPr>
-        <w:t xml:space="preserve">Не совпадение характеристик  обусловлено неполной комлементарностью транзисторов. </w:t>
+        <w:t xml:space="preserve">: </w:t>
+      </w:r>
+      <w:r>
+        <w:rPr>
+          <w:rFonts w:ascii="Calibri" w:eastAsia="Calibri" w:hAnsi="Calibri" w:cs="Calibri"/>
+          <w:bCs/>
+          <w:sz w:val="28"/>
+          <w:szCs w:val="28"/>
+        </w:rPr>
+        <w:t>не</w:t>
+      </w:r>
+      <w:r>
+        <w:rPr>
+          <w:rFonts w:ascii="Calibri" w:eastAsia="Calibri" w:hAnsi="Calibri" w:cs="Calibri"/>
+          <w:bCs/>
+          <w:sz w:val="28"/>
+          <w:szCs w:val="28"/>
+        </w:rPr>
+        <w:t xml:space="preserve"> совпадение характеристик  обусловлено неполной </w:t>
+      </w:r>
+      <w:r>
+        <w:rPr>
+          <w:rFonts w:ascii="Calibri" w:eastAsia="Calibri" w:hAnsi="Calibri" w:cs="Calibri"/>
+          <w:bCs/>
+          <w:sz w:val="28"/>
+          <w:szCs w:val="28"/>
+        </w:rPr>
+        <w:t>комплементарностью</w:t>
+      </w:r>
+      <w:r>
+        <w:rPr>
+          <w:rFonts w:ascii="Calibri" w:eastAsia="Calibri" w:hAnsi="Calibri" w:cs="Calibri"/>
+          <w:bCs/>
+          <w:sz w:val="28"/>
+          <w:szCs w:val="28"/>
+        </w:rPr>
+        <w:t xml:space="preserve"> транзисторов. </w:t>
       </w:r>
     </w:p>
     <w:p>
@@ -3485,47 +3703,111 @@
           <w:szCs w:val="28"/>
           <w:lang w:val="en-US"/>
         </w:rPr>
-        <w:t>U1 0 0 label=start 1us 1 2us 0 3us 1 4us 0 5us goto start 1 times</w:t>
-      </w:r>
-    </w:p>
-    <w:p>
-      <w:pPr>
-        <w:rPr>
-          <w:rFonts w:ascii="Calibri" w:eastAsia="Calibri" w:hAnsi="Calibri" w:cs="Calibri"/>
-          <w:sz w:val="28"/>
-          <w:szCs w:val="28"/>
-          <w:lang w:val="en-US"/>
-        </w:rPr>
-      </w:pPr>
-      <w:r>
-        <w:rPr>
-          <w:rFonts w:ascii="Calibri" w:eastAsia="Calibri" w:hAnsi="Calibri" w:cs="Calibri"/>
-          <w:sz w:val="28"/>
-          <w:szCs w:val="28"/>
-          <w:lang w:val="en-US"/>
-        </w:rPr>
-        <w:t>U2 0 0 label=start 2us 1 4us 0 6us goto start 1 times</w:t>
-      </w:r>
-    </w:p>
-    <w:p>
-      <w:pPr>
-        <w:rPr>
-          <w:rFonts w:ascii="Calibri" w:eastAsia="Calibri" w:hAnsi="Calibri" w:cs="Calibri"/>
-          <w:sz w:val="28"/>
-          <w:szCs w:val="28"/>
-          <w:lang w:val="en-US"/>
-        </w:rPr>
-      </w:pPr>
-      <w:r>
-        <w:rPr>
-          <w:rFonts w:ascii="Calibri" w:eastAsia="Calibri" w:hAnsi="Calibri" w:cs="Calibri"/>
-          <w:sz w:val="28"/>
-          <w:szCs w:val="28"/>
-          <w:lang w:val="en-US"/>
-        </w:rPr>
+        <w:t xml:space="preserve">U1 0 0 label=start 1us 1 2us 0 3us 1 4us 0 5us </w:t>
+      </w:r>
+      <w:proofErr w:type="spellStart"/>
+      <w:r>
+        <w:rPr>
+          <w:rFonts w:ascii="Calibri" w:eastAsia="Calibri" w:hAnsi="Calibri" w:cs="Calibri"/>
+          <w:sz w:val="28"/>
+          <w:szCs w:val="28"/>
+          <w:lang w:val="en-US"/>
+        </w:rPr>
+        <w:t>goto</w:t>
+      </w:r>
+      <w:proofErr w:type="spellEnd"/>
+      <w:r>
+        <w:rPr>
+          <w:rFonts w:ascii="Calibri" w:eastAsia="Calibri" w:hAnsi="Calibri" w:cs="Calibri"/>
+          <w:sz w:val="28"/>
+          <w:szCs w:val="28"/>
+          <w:lang w:val="en-US"/>
+        </w:rPr>
+        <w:t xml:space="preserve"> start 1 </w:t>
+      </w:r>
+      <w:proofErr w:type="gramStart"/>
+      <w:r>
+        <w:rPr>
+          <w:rFonts w:ascii="Calibri" w:eastAsia="Calibri" w:hAnsi="Calibri" w:cs="Calibri"/>
+          <w:sz w:val="28"/>
+          <w:szCs w:val="28"/>
+          <w:lang w:val="en-US"/>
+        </w:rPr>
+        <w:t>times</w:t>
+      </w:r>
+      <w:proofErr w:type="gramEnd"/>
+    </w:p>
+    <w:p>
+      <w:pPr>
+        <w:rPr>
+          <w:rFonts w:ascii="Calibri" w:eastAsia="Calibri" w:hAnsi="Calibri" w:cs="Calibri"/>
+          <w:sz w:val="28"/>
+          <w:szCs w:val="28"/>
+          <w:lang w:val="en-US"/>
+        </w:rPr>
+      </w:pPr>
+      <w:r>
+        <w:rPr>
+          <w:rFonts w:ascii="Calibri" w:eastAsia="Calibri" w:hAnsi="Calibri" w:cs="Calibri"/>
+          <w:sz w:val="28"/>
+          <w:szCs w:val="28"/>
+          <w:lang w:val="en-US"/>
+        </w:rPr>
+        <w:t xml:space="preserve">U2 0 0 label=start 2us 1 4us 0 6us </w:t>
+      </w:r>
+      <w:proofErr w:type="spellStart"/>
+      <w:r>
+        <w:rPr>
+          <w:rFonts w:ascii="Calibri" w:eastAsia="Calibri" w:hAnsi="Calibri" w:cs="Calibri"/>
+          <w:sz w:val="28"/>
+          <w:szCs w:val="28"/>
+          <w:lang w:val="en-US"/>
+        </w:rPr>
+        <w:t>goto</w:t>
+      </w:r>
+      <w:proofErr w:type="spellEnd"/>
+      <w:r>
+        <w:rPr>
+          <w:rFonts w:ascii="Calibri" w:eastAsia="Calibri" w:hAnsi="Calibri" w:cs="Calibri"/>
+          <w:sz w:val="28"/>
+          <w:szCs w:val="28"/>
+          <w:lang w:val="en-US"/>
+        </w:rPr>
+        <w:t xml:space="preserve"> start 1 </w:t>
+      </w:r>
+      <w:proofErr w:type="gramStart"/>
+      <w:r>
+        <w:rPr>
+          <w:rFonts w:ascii="Calibri" w:eastAsia="Calibri" w:hAnsi="Calibri" w:cs="Calibri"/>
+          <w:sz w:val="28"/>
+          <w:szCs w:val="28"/>
+          <w:lang w:val="en-US"/>
+        </w:rPr>
+        <w:t>times</w:t>
+      </w:r>
+      <w:proofErr w:type="gramEnd"/>
+    </w:p>
+    <w:p>
+      <w:pPr>
+        <w:rPr>
+          <w:rFonts w:ascii="Calibri" w:eastAsia="Calibri" w:hAnsi="Calibri" w:cs="Calibri"/>
+          <w:sz w:val="28"/>
+          <w:szCs w:val="28"/>
+          <w:lang w:val="en-US"/>
+        </w:rPr>
+      </w:pPr>
+      <w:r>
+        <w:rPr>
+          <w:rFonts w:ascii="Calibri" w:eastAsia="Calibri" w:hAnsi="Calibri" w:cs="Calibri"/>
+          <w:noProof/>
+          <w:sz w:val="28"/>
+          <w:szCs w:val="28"/>
+          <w:lang w:val="en-US"/>
+        </w:rPr>
+        <w:lastRenderedPageBreak/>
         <w:drawing>
-          <wp:inline distT="0" distB="0" distL="0" distR="0" wp14:anchorId="62A4ED1F" wp14:editId="0F93DEAD">
-            <wp:extent cx="5940425" cy="2959735"/>
+          <wp:inline distT="0" distB="0" distL="0" distR="0" wp14:anchorId="62A4ED1F" wp14:editId="2395D7C1">
+            <wp:extent cx="4723837" cy="2353586"/>
             <wp:effectExtent l="0" t="0" r="0" b="0"/>
             <wp:docPr id="50" name="Рисунок 50"/>
             <wp:cNvGraphicFramePr>
@@ -3547,7 +3829,7 @@
                   <pic:spPr>
                     <a:xfrm>
                       <a:off x="0" y="0"/>
-                      <a:ext cx="5940425" cy="2959735"/>
+                      <a:ext cx="4764911" cy="2374050"/>
                     </a:xfrm>
                     <a:prstGeom prst="rect">
                       <a:avLst/>
@@ -3573,10 +3855,9 @@
         <w:rPr>
           <w:noProof/>
         </w:rPr>
-        <w:lastRenderedPageBreak/>
         <w:drawing>
-          <wp:inline distT="0" distB="0" distL="0" distR="0" wp14:anchorId="44640335" wp14:editId="2FE21E5E">
-            <wp:extent cx="5940425" cy="2447290"/>
+          <wp:inline distT="0" distB="0" distL="0" distR="0" wp14:anchorId="44640335" wp14:editId="2E4A77D1">
+            <wp:extent cx="4913906" cy="2024393"/>
             <wp:effectExtent l="0" t="0" r="0" b="0"/>
             <wp:docPr id="51" name="Рисунок 51"/>
             <wp:cNvGraphicFramePr>
@@ -3598,7 +3879,7 @@
                   <pic:spPr>
                     <a:xfrm>
                       <a:off x="0" y="0"/>
-                      <a:ext cx="5940425" cy="2447290"/>
+                      <a:ext cx="4923725" cy="2028438"/>
                     </a:xfrm>
                     <a:prstGeom prst="rect">
                       <a:avLst/>
@@ -3617,19 +3898,19 @@
           <w:rFonts w:ascii="Calibri" w:eastAsia="Calibri" w:hAnsi="Calibri" w:cs="Calibri"/>
           <w:sz w:val="28"/>
           <w:szCs w:val="28"/>
-          <w:lang w:val="en-US"/>
-        </w:rPr>
-      </w:pPr>
-      <w:r>
-        <w:rPr>
-          <w:rFonts w:ascii="Calibri" w:eastAsia="Calibri" w:hAnsi="Calibri" w:cs="Calibri"/>
+        </w:rPr>
+      </w:pPr>
+      <w:r>
+        <w:rPr>
+          <w:rFonts w:ascii="Calibri" w:eastAsia="Calibri" w:hAnsi="Calibri" w:cs="Calibri"/>
+          <w:noProof/>
           <w:sz w:val="28"/>
           <w:szCs w:val="28"/>
           <w:lang w:val="en-US"/>
         </w:rPr>
         <w:drawing>
-          <wp:inline distT="0" distB="0" distL="0" distR="0" wp14:anchorId="491D56A3" wp14:editId="40BC43DB">
-            <wp:extent cx="5940425" cy="2639695"/>
+          <wp:inline distT="0" distB="0" distL="0" distR="0" wp14:anchorId="2E987B6E" wp14:editId="33AC9CA4">
+            <wp:extent cx="6262825" cy="2782957"/>
             <wp:effectExtent l="0" t="0" r="0" b="0"/>
             <wp:docPr id="52" name="Рисунок 52"/>
             <wp:cNvGraphicFramePr>
@@ -3651,7 +3932,7 @@
                   <pic:spPr>
                     <a:xfrm>
                       <a:off x="0" y="0"/>
-                      <a:ext cx="5940425" cy="2639695"/>
+                      <a:ext cx="6277936" cy="2789672"/>
                     </a:xfrm>
                     <a:prstGeom prst="rect">
                       <a:avLst/>
@@ -3666,91 +3947,79 @@
     </w:p>
     <w:p>
       <w:pPr>
-        <w:rPr>
-          <w:rFonts w:ascii="Calibri" w:eastAsia="Calibri" w:hAnsi="Calibri" w:cs="Calibri"/>
-          <w:sz w:val="28"/>
-          <w:szCs w:val="28"/>
-        </w:rPr>
-      </w:pPr>
-    </w:p>
-    <w:p>
-      <w:pPr>
-        <w:rPr>
-          <w:rFonts w:ascii="Calibri" w:eastAsia="Calibri" w:hAnsi="Calibri" w:cs="Calibri"/>
-          <w:sz w:val="28"/>
-          <w:szCs w:val="28"/>
-        </w:rPr>
-      </w:pPr>
-    </w:p>
-    <w:p>
-      <w:pPr>
-        <w:rPr>
-          <w:rFonts w:ascii="Calibri" w:eastAsia="Calibri" w:hAnsi="Calibri" w:cs="Calibri"/>
-          <w:sz w:val="28"/>
-          <w:szCs w:val="28"/>
-        </w:rPr>
-      </w:pPr>
-    </w:p>
-    <w:p>
-      <w:pPr>
-        <w:rPr>
-          <w:rFonts w:ascii="Calibri" w:eastAsia="Calibri" w:hAnsi="Calibri" w:cs="Calibri"/>
-          <w:sz w:val="28"/>
-          <w:szCs w:val="28"/>
-        </w:rPr>
-      </w:pPr>
-    </w:p>
-    <w:p>
-      <w:pPr>
-        <w:rPr>
-          <w:rFonts w:ascii="Calibri" w:eastAsia="Calibri" w:hAnsi="Calibri" w:cs="Calibri"/>
-          <w:sz w:val="28"/>
-          <w:szCs w:val="28"/>
-        </w:rPr>
-      </w:pPr>
-    </w:p>
-    <w:p>
-      <w:pPr>
-        <w:rPr>
-          <w:rFonts w:ascii="Calibri" w:eastAsia="Calibri" w:hAnsi="Calibri" w:cs="Calibri"/>
-          <w:sz w:val="28"/>
-          <w:szCs w:val="28"/>
-        </w:rPr>
-      </w:pPr>
-    </w:p>
-    <w:p>
-      <w:pPr>
-        <w:rPr>
-          <w:rFonts w:ascii="Calibri" w:eastAsia="Calibri" w:hAnsi="Calibri" w:cs="Calibri"/>
-          <w:sz w:val="28"/>
-          <w:szCs w:val="28"/>
-        </w:rPr>
-      </w:pPr>
-    </w:p>
-    <w:p>
-      <w:pPr>
-        <w:rPr>
-          <w:rFonts w:ascii="Calibri" w:eastAsia="Calibri" w:hAnsi="Calibri" w:cs="Calibri"/>
-          <w:sz w:val="28"/>
-          <w:szCs w:val="28"/>
-        </w:rPr>
-      </w:pPr>
-    </w:p>
-    <w:p>
-      <w:pPr>
-        <w:rPr>
-          <w:rFonts w:ascii="Calibri" w:eastAsia="Calibri" w:hAnsi="Calibri" w:cs="Calibri"/>
-          <w:sz w:val="28"/>
-          <w:szCs w:val="28"/>
-        </w:rPr>
-      </w:pPr>
-    </w:p>
-    <w:p>
-      <w:pPr>
-        <w:rPr>
-          <w:rFonts w:ascii="Calibri" w:eastAsia="Calibri" w:hAnsi="Calibri" w:cs="Calibri"/>
-          <w:sz w:val="28"/>
-          <w:szCs w:val="28"/>
+        <w:jc w:val="center"/>
+        <w:rPr>
+          <w:rFonts w:ascii="Calibri" w:eastAsia="Calibri" w:hAnsi="Calibri" w:cs="Calibri"/>
+          <w:b/>
+          <w:bCs/>
+          <w:sz w:val="44"/>
+          <w:szCs w:val="44"/>
+          <w:u w:val="single"/>
+        </w:rPr>
+      </w:pPr>
+      <w:r>
+        <w:rPr>
+          <w:rFonts w:ascii="Calibri" w:eastAsia="Calibri" w:hAnsi="Calibri" w:cs="Calibri"/>
+          <w:b/>
+          <w:bCs/>
+          <w:sz w:val="44"/>
+          <w:szCs w:val="44"/>
+          <w:u w:val="single"/>
+        </w:rPr>
+        <w:t>Часть 3</w:t>
+      </w:r>
+    </w:p>
+    <w:p>
+      <w:pPr>
+        <w:rPr>
+          <w:rFonts w:ascii="Calibri" w:eastAsia="Calibri" w:hAnsi="Calibri" w:cs="Calibri"/>
+          <w:sz w:val="28"/>
+          <w:szCs w:val="28"/>
+        </w:rPr>
+      </w:pPr>
+      <w:r>
+        <w:rPr>
+          <w:rFonts w:ascii="Calibri" w:eastAsia="Calibri" w:hAnsi="Calibri" w:cs="Calibri"/>
+          <w:sz w:val="28"/>
+          <w:szCs w:val="28"/>
+        </w:rPr>
+        <w:t>Собрать схему, подать сигналы на входы S и R и записать результат на выходе Q для вашего варианта MOS.</w:t>
+      </w:r>
+    </w:p>
+    <w:p>
+      <w:pPr>
+        <w:rPr>
+          <w:rFonts w:ascii="Calibri" w:eastAsia="Calibri" w:hAnsi="Calibri" w:cs="Calibri"/>
+          <w:sz w:val="28"/>
+          <w:szCs w:val="28"/>
+          <w:lang w:val="en-US"/>
+        </w:rPr>
+      </w:pPr>
+      <w:r>
+        <w:rPr>
+          <w:rFonts w:ascii="Calibri" w:eastAsia="Calibri" w:hAnsi="Calibri" w:cs="Calibri"/>
+          <w:sz w:val="28"/>
+          <w:szCs w:val="28"/>
+        </w:rPr>
+        <w:t>Левый</w:t>
+      </w:r>
+      <w:r>
+        <w:rPr>
+          <w:rFonts w:ascii="Calibri" w:eastAsia="Calibri" w:hAnsi="Calibri" w:cs="Calibri"/>
+          <w:sz w:val="28"/>
+          <w:szCs w:val="28"/>
+          <w:lang w:val="en-US"/>
+        </w:rPr>
+        <w:t xml:space="preserve"> 0 0 label=start 1us 0 2us 0 4us 1 4.2us 0 7us 1 7.2us 0 9us 1 9.2us 0</w:t>
+      </w:r>
+    </w:p>
+    <w:p>
+      <w:pPr>
+        <w:rPr>
+          <w:rFonts w:ascii="Calibri" w:eastAsia="Calibri" w:hAnsi="Calibri" w:cs="Calibri"/>
+          <w:sz w:val="28"/>
+          <w:szCs w:val="28"/>
+          <w:lang w:val="en-US"/>
         </w:rPr>
       </w:pPr>
       <w:r>
@@ -3760,51 +4029,6 @@
           <w:szCs w:val="28"/>
         </w:rPr>
         <w:lastRenderedPageBreak/>
-        <w:t>Собрать схему, подать сигналы на входы S и R и записать результат на выходе Q для вашего варианта MOS.</w:t>
-      </w:r>
-    </w:p>
-    <w:p>
-      <w:pPr>
-        <w:rPr>
-          <w:rFonts w:ascii="Calibri" w:eastAsia="Calibri" w:hAnsi="Calibri" w:cs="Calibri"/>
-          <w:sz w:val="28"/>
-          <w:szCs w:val="28"/>
-          <w:lang w:val="en-US"/>
-        </w:rPr>
-      </w:pPr>
-      <w:r>
-        <w:rPr>
-          <w:rFonts w:ascii="Calibri" w:eastAsia="Calibri" w:hAnsi="Calibri" w:cs="Calibri"/>
-          <w:sz w:val="28"/>
-          <w:szCs w:val="28"/>
-        </w:rPr>
-        <w:t>Левый</w:t>
-      </w:r>
-      <w:r>
-        <w:rPr>
-          <w:rFonts w:ascii="Calibri" w:eastAsia="Calibri" w:hAnsi="Calibri" w:cs="Calibri"/>
-          <w:sz w:val="28"/>
-          <w:szCs w:val="28"/>
-          <w:lang w:val="en-US"/>
-        </w:rPr>
-        <w:t xml:space="preserve"> 0 0 label=start 1us 0 2us 0 4us 1 4.2us 0 7us 1 7.2us 0 9us 1 9.2us 0</w:t>
-      </w:r>
-    </w:p>
-    <w:p>
-      <w:pPr>
-        <w:rPr>
-          <w:rFonts w:ascii="Calibri" w:eastAsia="Calibri" w:hAnsi="Calibri" w:cs="Calibri"/>
-          <w:sz w:val="28"/>
-          <w:szCs w:val="28"/>
-          <w:lang w:val="en-US"/>
-        </w:rPr>
-      </w:pPr>
-      <w:r>
-        <w:rPr>
-          <w:rFonts w:ascii="Calibri" w:eastAsia="Calibri" w:hAnsi="Calibri" w:cs="Calibri"/>
-          <w:sz w:val="28"/>
-          <w:szCs w:val="28"/>
-        </w:rPr>
         <w:t>Правый</w:t>
       </w:r>
       <w:r>
@@ -3828,12 +4052,13 @@
       <w:r>
         <w:rPr>
           <w:rFonts w:ascii="Calibri" w:eastAsia="Calibri" w:hAnsi="Calibri" w:cs="Calibri"/>
+          <w:noProof/>
           <w:sz w:val="28"/>
           <w:szCs w:val="28"/>
         </w:rPr>
         <w:drawing>
-          <wp:inline distT="0" distB="0" distL="0" distR="0" wp14:anchorId="7487FBE5" wp14:editId="0292A931">
-            <wp:extent cx="5940425" cy="2799080"/>
+          <wp:inline distT="0" distB="0" distL="0" distR="0" wp14:anchorId="7487FBE5" wp14:editId="3FE0C166">
+            <wp:extent cx="6007456" cy="2830664"/>
             <wp:effectExtent l="0" t="0" r="0" b="0"/>
             <wp:docPr id="53" name="Рисунок 53"/>
             <wp:cNvGraphicFramePr>
@@ -3855,7 +4080,7 @@
                   <pic:spPr>
                     <a:xfrm>
                       <a:off x="0" y="0"/>
-                      <a:ext cx="5940425" cy="2799080"/>
+                      <a:ext cx="6038187" cy="2845144"/>
                     </a:xfrm>
                     <a:prstGeom prst="rect">
                       <a:avLst/>
@@ -3881,8 +4106,8 @@
           <w:noProof/>
         </w:rPr>
         <w:drawing>
-          <wp:inline distT="0" distB="0" distL="0" distR="0" wp14:anchorId="7F534BF5" wp14:editId="5409FA29">
-            <wp:extent cx="5940425" cy="2447290"/>
+          <wp:inline distT="0" distB="0" distL="0" distR="0" wp14:anchorId="7F534BF5" wp14:editId="5AD0AFBB">
+            <wp:extent cx="5144494" cy="2119389"/>
             <wp:effectExtent l="0" t="0" r="0" b="0"/>
             <wp:docPr id="54" name="Рисунок 54"/>
             <wp:cNvGraphicFramePr>
@@ -3904,7 +4129,7 @@
                   <pic:spPr>
                     <a:xfrm>
                       <a:off x="0" y="0"/>
-                      <a:ext cx="5940425" cy="2447290"/>
+                      <a:ext cx="5159126" cy="2125417"/>
                     </a:xfrm>
                     <a:prstGeom prst="rect">
                       <a:avLst/>
@@ -3928,13 +4153,13 @@
       <w:r>
         <w:rPr>
           <w:rFonts w:ascii="Calibri" w:eastAsia="Calibri" w:hAnsi="Calibri" w:cs="Calibri"/>
-          <w:sz w:val="28"/>
-          <w:szCs w:val="28"/>
-        </w:rPr>
-        <w:lastRenderedPageBreak/>
+          <w:noProof/>
+          <w:sz w:val="28"/>
+          <w:szCs w:val="28"/>
+        </w:rPr>
         <w:drawing>
-          <wp:inline distT="0" distB="0" distL="0" distR="0" wp14:anchorId="6BED2AC9" wp14:editId="0304BB99">
-            <wp:extent cx="5940425" cy="2623185"/>
+          <wp:inline distT="0" distB="0" distL="0" distR="0" wp14:anchorId="6BED2AC9" wp14:editId="409FA6F7">
+            <wp:extent cx="6281531" cy="2773811"/>
             <wp:effectExtent l="0" t="0" r="0" b="0"/>
             <wp:docPr id="55" name="Рисунок 55"/>
             <wp:cNvGraphicFramePr>
@@ -3956,7 +4181,7 @@
                   <pic:spPr>
                     <a:xfrm>
                       <a:off x="0" y="0"/>
-                      <a:ext cx="5940425" cy="2623185"/>
+                      <a:ext cx="6294888" cy="2779709"/>
                     </a:xfrm>
                     <a:prstGeom prst="rect">
                       <a:avLst/>
@@ -4318,7 +4543,7 @@
     <w:lsdException w:name="Table Web 2" w:semiHidden="1" w:unhideWhenUsed="1"/>
     <w:lsdException w:name="Table Web 3" w:semiHidden="1" w:unhideWhenUsed="1"/>
     <w:lsdException w:name="Balloon Text" w:semiHidden="1" w:unhideWhenUsed="1"/>
-    <w:lsdException w:name="Table Grid" w:semiHidden="1" w:uiPriority="59" w:unhideWhenUsed="1"/>
+    <w:lsdException w:name="Table Grid" w:uiPriority="59"/>
     <w:lsdException w:name="Table Theme" w:semiHidden="1" w:unhideWhenUsed="1"/>
     <w:lsdException w:name="Placeholder Text" w:semiHidden="1"/>
     <w:lsdException w:name="No Spacing" w:uiPriority="1" w:qFormat="1"/>

</xml_diff>

<commit_message>
Electonic 7 lab report
</commit_message>
<xml_diff>
--- a/4 term/Electronics/lab7/Петраков РК6-46Б.docx
+++ b/4 term/Electronics/lab7/Петраков РК6-46Б.docx
@@ -576,23 +576,7 @@
           <w:szCs w:val="28"/>
           <w:lang w:val="en-US"/>
         </w:rPr>
-        <w:t>N</w:t>
-      </w:r>
-      <w:r>
-        <w:rPr>
-          <w:rFonts w:ascii="Calibri" w:eastAsia="Calibri" w:hAnsi="Calibri" w:cs="Calibri"/>
-          <w:sz w:val="28"/>
-          <w:szCs w:val="28"/>
-        </w:rPr>
-        <w:t>JF</w:t>
-      </w:r>
-      <w:r>
-        <w:rPr>
-          <w:rFonts w:ascii="Calibri" w:eastAsia="Calibri" w:hAnsi="Calibri" w:cs="Calibri"/>
-          <w:sz w:val="28"/>
-          <w:szCs w:val="28"/>
-        </w:rPr>
-        <w:t>ET</w:t>
+        <w:t>PJFET</w:t>
       </w:r>
       <w:r>
         <w:rPr>
@@ -649,15 +633,15 @@
           <w:szCs w:val="28"/>
           <w:lang w:val="en-US"/>
         </w:rPr>
-        <w:t>N</w:t>
-      </w:r>
-      <w:r>
-        <w:rPr>
-          <w:rFonts w:ascii="Calibri" w:eastAsia="Calibri" w:hAnsi="Calibri" w:cs="Calibri"/>
-          <w:sz w:val="28"/>
-          <w:szCs w:val="28"/>
-        </w:rPr>
-        <w:t>JFET и при каких</w:t>
+        <w:t>PJFET</w:t>
+      </w:r>
+      <w:r>
+        <w:rPr>
+          <w:rFonts w:ascii="Calibri" w:eastAsia="Calibri" w:hAnsi="Calibri" w:cs="Calibri"/>
+          <w:sz w:val="28"/>
+          <w:szCs w:val="28"/>
+        </w:rPr>
+        <w:t xml:space="preserve"> и при каких</w:t>
       </w:r>
       <w:r>
         <w:rPr>
@@ -726,7 +710,7 @@
           <w:szCs w:val="28"/>
           <w:lang w:val="en-US"/>
         </w:rPr>
-        <w:t>NJFET</w:t>
+        <w:t>PJFET</w:t>
       </w:r>
       <w:r>
         <w:rPr>
@@ -1961,14 +1945,7 @@
           <w:szCs w:val="28"/>
           <w:lang w:val="en-US"/>
         </w:rPr>
-        <w:t>N</w:t>
-      </w:r>
-      <w:r>
-        <w:rPr>
-          <w:sz w:val="28"/>
-          <w:szCs w:val="28"/>
-        </w:rPr>
-        <w:t>JFET</w:t>
+        <w:t>PJFET</w:t>
       </w:r>
       <w:r>
         <w:rPr>
@@ -2126,16 +2103,7 @@
           <w:szCs w:val="28"/>
           <w:lang w:val="en-US"/>
         </w:rPr>
-        <w:t>N</w:t>
-      </w:r>
-      <w:r>
-        <w:rPr>
-          <w:rFonts w:ascii="Calibri" w:eastAsia="Calibri" w:hAnsi="Calibri" w:cs="Calibri"/>
-          <w:sz w:val="28"/>
-          <w:szCs w:val="28"/>
-          <w:lang w:val="en-US"/>
-        </w:rPr>
-        <w:t>JFET</w:t>
+        <w:t>PJFET</w:t>
       </w:r>
       <w:r>
         <w:rPr>
@@ -2371,15 +2339,15 @@
           <w:szCs w:val="28"/>
           <w:lang w:val="en-US"/>
         </w:rPr>
-        <w:t>N</w:t>
-      </w:r>
-      <w:r>
-        <w:rPr>
-          <w:rFonts w:ascii="Calibri" w:eastAsia="Calibri" w:hAnsi="Calibri" w:cs="Calibri"/>
-          <w:sz w:val="28"/>
-          <w:szCs w:val="28"/>
-        </w:rPr>
-        <w:t>JFET как усилитель по схеме с общ</w:t>
+        <w:t>PJFET</w:t>
+      </w:r>
+      <w:r>
+        <w:rPr>
+          <w:rFonts w:ascii="Calibri" w:eastAsia="Calibri" w:hAnsi="Calibri" w:cs="Calibri"/>
+          <w:sz w:val="28"/>
+          <w:szCs w:val="28"/>
+        </w:rPr>
+        <w:t xml:space="preserve"> как усилитель по схеме с общ</w:t>
       </w:r>
       <w:r>
         <w:rPr>
@@ -2730,7 +2698,24 @@
           <w:sz w:val="28"/>
           <w:szCs w:val="28"/>
         </w:rPr>
-        <w:t>– n переходом (NJFET)</w:t>
+        <w:t>– n переходом (</w:t>
+      </w:r>
+      <w:r>
+        <w:rPr>
+          <w:rFonts w:ascii="Calibri" w:eastAsia="Calibri" w:hAnsi="Calibri" w:cs="Calibri"/>
+          <w:sz w:val="28"/>
+          <w:szCs w:val="28"/>
+          <w:lang w:val="en-US"/>
+        </w:rPr>
+        <w:t>P</w:t>
+      </w:r>
+      <w:r>
+        <w:rPr>
+          <w:rFonts w:ascii="Calibri" w:eastAsia="Calibri" w:hAnsi="Calibri" w:cs="Calibri"/>
+          <w:sz w:val="28"/>
+          <w:szCs w:val="28"/>
+        </w:rPr>
+        <w:t>JFET)</w:t>
       </w:r>
       <w:r>
         <w:rPr>
@@ -2936,15 +2921,14 @@
       <w:r>
         <w:rPr>
           <w:rFonts w:ascii="Calibri" w:eastAsia="Calibri" w:hAnsi="Calibri" w:cs="Calibri"/>
-          <w:noProof/>
           <w:sz w:val="28"/>
           <w:szCs w:val="28"/>
         </w:rPr>
         <w:drawing>
-          <wp:inline distT="0" distB="0" distL="0" distR="0" wp14:anchorId="75843D9B" wp14:editId="3BADB507">
-            <wp:extent cx="4341413" cy="2317103"/>
+          <wp:inline distT="0" distB="0" distL="0" distR="0" wp14:anchorId="17283E90" wp14:editId="2DAA19E3">
+            <wp:extent cx="4956697" cy="2321781"/>
             <wp:effectExtent l="0" t="0" r="0" b="0"/>
-            <wp:docPr id="2" name="Рисунок 1"/>
+            <wp:docPr id="3" name="Рисунок 3"/>
             <wp:cNvGraphicFramePr>
               <a:graphicFrameLocks xmlns:a="http://schemas.openxmlformats.org/drawingml/2006/main" noChangeAspect="1"/>
             </wp:cNvGraphicFramePr>
@@ -2952,33 +2936,23 @@
               <a:graphicData uri="http://schemas.openxmlformats.org/drawingml/2006/picture">
                 <pic:pic xmlns:pic="http://schemas.openxmlformats.org/drawingml/2006/picture">
                   <pic:nvPicPr>
-                    <pic:cNvPr id="0" name="Picture 1"/>
-                    <pic:cNvPicPr>
-                      <a:picLocks noChangeAspect="1" noChangeArrowheads="1"/>
-                    </pic:cNvPicPr>
+                    <pic:cNvPr id="1" name=""/>
+                    <pic:cNvPicPr/>
                   </pic:nvPicPr>
                   <pic:blipFill>
-                    <a:blip r:embed="rId19" cstate="print"/>
-                    <a:srcRect/>
+                    <a:blip r:embed="rId19"/>
                     <a:stretch>
                       <a:fillRect/>
                     </a:stretch>
                   </pic:blipFill>
-                  <pic:spPr bwMode="auto">
+                  <pic:spPr>
                     <a:xfrm>
                       <a:off x="0" y="0"/>
-                      <a:ext cx="4377382" cy="2336300"/>
+                      <a:ext cx="4990506" cy="2337617"/>
                     </a:xfrm>
                     <a:prstGeom prst="rect">
                       <a:avLst/>
                     </a:prstGeom>
-                    <a:noFill/>
-                    <a:ln w="9525">
-                      <a:noFill/>
-                      <a:miter lim="800000"/>
-                      <a:headEnd/>
-                      <a:tailEnd/>
-                    </a:ln>
                   </pic:spPr>
                 </pic:pic>
               </a:graphicData>
@@ -3097,15 +3071,6 @@
           <w:szCs w:val="28"/>
         </w:rPr>
       </w:pPr>
-    </w:p>
-    <w:p>
-      <w:pPr>
-        <w:rPr>
-          <w:rFonts w:ascii="Calibri" w:eastAsia="Calibri" w:hAnsi="Calibri" w:cs="Calibri"/>
-          <w:sz w:val="28"/>
-          <w:szCs w:val="28"/>
-        </w:rPr>
-      </w:pPr>
       <w:r>
         <w:rPr>
           <w:rFonts w:ascii="Calibri" w:eastAsia="Calibri" w:hAnsi="Calibri" w:cs="Calibri"/>
@@ -3231,10 +3196,9 @@
           <w:szCs w:val="28"/>
           <w:lang w:val="en-US"/>
         </w:rPr>
-        <w:lastRenderedPageBreak/>
         <w:drawing>
-          <wp:inline distT="0" distB="0" distL="0" distR="0" wp14:anchorId="176C0D21" wp14:editId="0B27686D">
-            <wp:extent cx="3281666" cy="2051436"/>
+          <wp:inline distT="0" distB="0" distL="0" distR="0" wp14:anchorId="176C0D21" wp14:editId="03AAE42F">
+            <wp:extent cx="3561502" cy="2226366"/>
             <wp:effectExtent l="0" t="0" r="0" b="0"/>
             <wp:docPr id="42" name="Рисунок 42"/>
             <wp:cNvGraphicFramePr>
@@ -3256,7 +3220,7 @@
                   <pic:spPr>
                     <a:xfrm>
                       <a:off x="0" y="0"/>
-                      <a:ext cx="3340289" cy="2088082"/>
+                      <a:ext cx="3664861" cy="2290978"/>
                     </a:xfrm>
                     <a:prstGeom prst="rect">
                       <a:avLst/>
@@ -3286,6 +3250,7 @@
           <w:szCs w:val="28"/>
           <w:lang w:val="en-US"/>
         </w:rPr>
+        <w:lastRenderedPageBreak/>
         <w:drawing>
           <wp:inline distT="0" distB="0" distL="0" distR="0" wp14:anchorId="0B1351A0" wp14:editId="6DFF87E8">
             <wp:extent cx="5940425" cy="2635885"/>
@@ -3466,8 +3431,8 @@
           <w:szCs w:val="28"/>
         </w:rPr>
         <w:drawing>
-          <wp:inline distT="0" distB="0" distL="0" distR="0" wp14:anchorId="738017B7" wp14:editId="5D3E4880">
-            <wp:extent cx="3737113" cy="2335346"/>
+          <wp:inline distT="0" distB="0" distL="0" distR="0" wp14:anchorId="738017B7" wp14:editId="52B0CB0E">
+            <wp:extent cx="5526157" cy="3453332"/>
             <wp:effectExtent l="0" t="0" r="0" b="0"/>
             <wp:docPr id="45" name="Рисунок 45"/>
             <wp:cNvGraphicFramePr>
@@ -3489,7 +3454,7 @@
                   <pic:spPr>
                     <a:xfrm>
                       <a:off x="0" y="0"/>
-                      <a:ext cx="3749925" cy="2343353"/>
+                      <a:ext cx="5569657" cy="3480515"/>
                     </a:xfrm>
                     <a:prstGeom prst="rect">
                       <a:avLst/>
@@ -3516,8 +3481,8 @@
         </w:rPr>
         <w:lastRenderedPageBreak/>
         <w:drawing>
-          <wp:inline distT="0" distB="0" distL="0" distR="0" wp14:anchorId="50284B51" wp14:editId="6647EA6D">
-            <wp:extent cx="5940425" cy="3354705"/>
+          <wp:inline distT="0" distB="0" distL="0" distR="0" wp14:anchorId="50284B51" wp14:editId="286AB1C7">
+            <wp:extent cx="5788550" cy="3268936"/>
             <wp:effectExtent l="0" t="0" r="0" b="0"/>
             <wp:docPr id="47" name="Рисунок 47"/>
             <wp:cNvGraphicFramePr>
@@ -3539,7 +3504,7 @@
                   <pic:spPr>
                     <a:xfrm>
                       <a:off x="0" y="0"/>
-                      <a:ext cx="5940425" cy="3354705"/>
+                      <a:ext cx="5805558" cy="3278541"/>
                     </a:xfrm>
                     <a:prstGeom prst="rect">
                       <a:avLst/>

</xml_diff>